<commit_message>
New translations HIVE TEAMS.docx (Bulgarian)
</commit_message>
<xml_diff>
--- a/done/Bulgarian/HIVE TEAMS.docx
+++ b/done/Bulgarian/HIVE TEAMS.docx
@@ -1008,48 +1008,20 @@
     </w:p>
     <w:p>
       <w:pPr>
-        <w:shd w:val="clear" w:color="auto" w:fill="FFFFFF"/>
-        <w:spacing w:after="120" w:line="264" w:lineRule="atLeast"/>
-        <w:textAlignment w:val="baseline"/>
-        <w:outlineLvl w:val="2"/>
-        <w:rPr>
-          <w:rFonts w:ascii="Tahoma" w:eastAsia="Times New Roman" w:hAnsi="Tahoma" w:cs="Tahoma"/>
-          <w:color w:val="F4B517"/>
-          <w:sz w:val="28"/>
-          <w:szCs w:val="28"/>
-        </w:rPr>
-      </w:pPr>
-      <w:r>
-        <w:rPr>
-          <w:rFonts w:ascii="Tahoma" w:hAnsi="Tahoma" w:cs="Tahoma" w:eastAsia="Times New Roman"/>
-          <w:color w:val="F4B517"/>
-          <w:sz w:val="28"/>
-          <w:szCs w:val="28"/>
-        </w:rPr>
-        <w:t xml:space="preserve">Ian Petterson</w:t>
-      </w:r>
-    </w:p>
-    <w:p>
-      <w:pPr>
-        <w:shd w:val="clear" w:color="auto" w:fill="FFFFFF"/>
-        <w:spacing w:after="0" w:line="240" w:lineRule="auto"/>
-        <w:textAlignment w:val="baseline"/>
-        <w:rPr>
-          <w:rFonts w:ascii="Tahoma" w:eastAsia="Times New Roman" w:hAnsi="Tahoma" w:cs="Tahoma"/>
-          <w:color w:val="3B3B3B"/>
-          <w:sz w:val="28"/>
-          <w:szCs w:val="28"/>
-        </w:rPr>
-      </w:pPr>
-      <w:r>
-        <w:rPr>
-          <w:rFonts w:ascii="Tahoma" w:hAnsi="Tahoma" w:cs="Tahoma" w:eastAsia="Times New Roman"/>
-          <w:color w:val="3B3B3B"/>
-          <w:sz w:val="28"/>
-          <w:szCs w:val="28"/>
-        </w:rPr>
-        <w:t xml:space="preserve">UX/Product Design</w:t>
-      </w:r>
+        <w:pStyle w:val="Heading1"/>
+        <w:shd w:val="clear" w:color="auto" w:fill="FFFFFF"/>
+        <w:spacing w:before="0" w:beforeAutospacing="0" w:after="0" w:afterAutospacing="0" w:line="264" w:lineRule="atLeast"/>
+        <w:jc w:val="center"/>
+        <w:textAlignment w:val="baseline"/>
+        <w:rPr>
+          <w:rFonts w:ascii="Tahoma" w:hAnsi="Tahoma" w:cs="Tahoma"/>
+          <w:caps/>
+          <w:color w:val="F4B517"/>
+          <w:spacing w:val="15"/>
+          <w:sz w:val="28"/>
+          <w:szCs w:val="28"/>
+        </w:rPr>
+      </w:pPr>
     </w:p>
     <w:p>
       <w:pPr>
@@ -1609,56 +1581,12 @@
     <w:p>
       <w:pPr>
         <w:shd w:val="clear" w:color="auto" w:fill="FFFFFF"/>
-        <w:spacing w:after="0" w:line="240" w:lineRule="auto"/>
-        <w:textAlignment w:val="baseline"/>
-        <w:rPr>
-          <w:rFonts w:ascii="Tahoma" w:eastAsia="Times New Roman" w:hAnsi="Tahoma" w:cs="Tahoma"/>
-          <w:color w:val="3B3B3B"/>
-          <w:sz w:val="28"/>
-          <w:szCs w:val="28"/>
-        </w:rPr>
-      </w:pPr>
-      <w:r>
-        <w:rPr>
-          <w:rFonts w:ascii="Tahoma" w:hAnsi="Tahoma" w:cs="Tahoma" w:eastAsia="Times New Roman"/>
-          <w:color w:val="3B3B3B"/>
-          <w:sz w:val="28"/>
-          <w:szCs w:val="28"/>
-        </w:rPr>
-        <w:t>Developer</w:t>
-      </w:r>
-    </w:p>
-    <w:p>
-      <w:pPr>
-        <w:shd w:val="clear" w:color="auto" w:fill="FFFFFF"/>
         <w:spacing w:after="120" w:line="264" w:lineRule="atLeast"/>
         <w:textAlignment w:val="baseline"/>
         <w:outlineLvl w:val="2"/>
         <w:rPr>
           <w:rFonts w:ascii="Tahoma" w:eastAsia="Times New Roman" w:hAnsi="Tahoma" w:cs="Tahoma"/>
           <w:color w:val="F4B517"/>
-          <w:sz w:val="28"/>
-          <w:szCs w:val="28"/>
-        </w:rPr>
-      </w:pPr>
-      <w:r>
-        <w:rPr>
-          <w:rFonts w:ascii="Tahoma" w:hAnsi="Tahoma" w:cs="Tahoma" w:eastAsia="Times New Roman"/>
-          <w:color w:val="F4B517"/>
-          <w:sz w:val="28"/>
-          <w:szCs w:val="28"/>
-        </w:rPr>
-        <w:t>Markus</w:t>
-      </w:r>
-    </w:p>
-    <w:p>
-      <w:pPr>
-        <w:shd w:val="clear" w:color="auto" w:fill="FFFFFF"/>
-        <w:spacing w:after="0" w:line="240" w:lineRule="auto"/>
-        <w:textAlignment w:val="baseline"/>
-        <w:rPr>
-          <w:rFonts w:ascii="Tahoma" w:eastAsia="Times New Roman" w:hAnsi="Tahoma" w:cs="Tahoma"/>
-          <w:color w:val="3B3B3B"/>
           <w:sz w:val="28"/>
           <w:szCs w:val="28"/>
         </w:rPr>
@@ -2368,6 +2296,67 @@
     </w:p>
     <w:p>
       <w:pPr>
+        <w:pStyle w:val="Heading3"/>
+        <w:shd w:val="clear" w:color="auto" w:fill="FFFFFF"/>
+        <w:spacing w:before="105" w:beforeAutospacing="0" w:after="120" w:afterAutospacing="0" w:line="264" w:lineRule="atLeast"/>
+        <w:textAlignment w:val="baseline"/>
+        <w:rPr>
+          <w:rFonts w:ascii="Helvetica Neue" w:hAnsi="Helvetica Neue"/>
+          <w:b w:val="0"/>
+          <w:bCs w:val="0"/>
+          <w:color w:val="F4B517"/>
+          <w:sz w:val="37"/>
+          <w:szCs w:val="37"/>
+        </w:rPr>
+      </w:pPr>
+      <w:r>
+        <w:rPr>
+          <w:rFonts w:ascii="Helvetica Neue" w:hAnsi="Helvetica Neue"/>
+          <w:b w:val="0"/>
+          <w:bCs w:val="0"/>
+          <w:color w:val="F4B517"/>
+          <w:sz w:val="37"/>
+          <w:szCs w:val="37"/>
+        </w:rPr>
+        <w:t>Cryptor</w:t>
+      </w:r>
+    </w:p>
+    <w:p>
+      <w:pPr>
+        <w:shd w:val="clear" w:color="auto" w:fill="FFFFFF"/>
+        <w:textAlignment w:val="baseline"/>
+        <w:rPr>
+          <w:rFonts w:ascii="Helvetica Neue" w:hAnsi="Helvetica Neue"/>
+          <w:color w:val="3B3B3B"/>
+          <w:sz w:val="21"/>
+          <w:szCs w:val="21"/>
+        </w:rPr>
+      </w:pPr>
+      <w:r>
+        <w:rPr>
+          <w:rFonts w:ascii="Helvetica Neue" w:hAnsi="Helvetica Neue"/>
+          <w:color w:val="3B3B3B"/>
+          <w:sz w:val="21"/>
+          <w:szCs w:val="21"/>
+        </w:rPr>
+        <w:t xml:space="preserve">Legal affairs</w:t>
+      </w:r>
+    </w:p>
+    <w:p>
+      <w:pPr>
+        <w:shd w:val="clear" w:color="auto" w:fill="FFFFFF"/>
+        <w:spacing w:after="0" w:line="240" w:lineRule="auto"/>
+        <w:textAlignment w:val="baseline"/>
+        <w:rPr>
+          <w:rFonts w:ascii="Tahoma" w:eastAsia="Times New Roman" w:hAnsi="Tahoma" w:cs="Tahoma"/>
+          <w:color w:val="3B3B3B"/>
+          <w:sz w:val="28"/>
+          <w:szCs w:val="28"/>
+        </w:rPr>
+      </w:pPr>
+    </w:p>
+    <w:p>
+      <w:pPr>
         <w:shd w:val="clear" w:color="auto" w:fill="FFFFFF"/>
         <w:spacing w:after="0" w:line="240" w:lineRule="auto"/>
         <w:jc w:val="center"/>
@@ -2479,7 +2468,6 @@
         <w:t xml:space="preserve">In order to create and maintain a decentralized governance structure, we are introducing two concepts SmartHive and Hive Structuring Teams (HST). SmartHive enables anyone that holds coins the opportunity to vote on proposals submitted by the community. SmartHive will be the lifeblood of the project, which will allow anyone to get involved and submit proposals, helping to generate organic growth at a grassroots level, creating a bottom-up management structure.</w:t>
       </w:r>
     </w:p>
-    <w:bookmarkEnd w:id="0"/>
     <w:p>
       <w:pPr>
         <w:rPr>
@@ -2622,6 +2610,7 @@
     <w:lsdException w:name="HTML Sample" w:semiHidden="1" w:unhideWhenUsed="1"/>
     <w:lsdException w:name="HTML Typewriter" w:semiHidden="1" w:unhideWhenUsed="1"/>
     <w:lsdException w:name="HTML Variable" w:semiHidden="1" w:unhideWhenUsed="1"/>
+    <w:lsdException w:name="Normal Table" w:semiHidden="1" w:unhideWhenUsed="1"/>
     <w:lsdException w:name="annotation subject" w:semiHidden="1" w:unhideWhenUsed="1"/>
     <w:lsdException w:name="No List" w:semiHidden="1" w:unhideWhenUsed="1"/>
     <w:lsdException w:name="Outline List 1" w:semiHidden="1" w:unhideWhenUsed="1"/>
@@ -2665,8 +2654,10 @@
     <w:lsdException w:name="Table Elegant" w:semiHidden="1" w:unhideWhenUsed="1"/>
     <w:lsdException w:name="Table Professional" w:semiHidden="1" w:unhideWhenUsed="1"/>
     <w:lsdException w:name="Table Subtle 1" w:semiHidden="1" w:unhideWhenUsed="1"/>
+    <w:lsdException w:name="Table Subtle 2" w:semiHidden="1" w:unhideWhenUsed="1"/>
     <w:lsdException w:name="Table Web 1" w:semiHidden="1" w:unhideWhenUsed="1"/>
     <w:lsdException w:name="Table Web 2" w:semiHidden="1" w:unhideWhenUsed="1"/>
+    <w:lsdException w:name="Table Web 3" w:semiHidden="1" w:unhideWhenUsed="1"/>
     <w:lsdException w:name="Balloon Text" w:semiHidden="1" w:unhideWhenUsed="1"/>
     <w:lsdException w:name="Table Grid" w:uiPriority="39"/>
     <w:lsdException w:name="Table Theme" w:semiHidden="1" w:unhideWhenUsed="1"/>

</xml_diff>